<commit_message>
updated skills and resume link
</commit_message>
<xml_diff>
--- a/assets/doc/resDev.docx
+++ b/assets/doc/resDev.docx
@@ -4,6 +4,7 @@
   <w:body>
     <w:p>
       <w:pPr>
+        <w:spacing w:after="0" w:line="240" w:lineRule="auto"/>
         <w:rPr>
           <w:rFonts w:ascii="Cambria" w:eastAsia="Cambria" w:hAnsi="Cambria" w:cs="Cambria"/>
           <w:b/>
@@ -23,6 +24,7 @@
     </w:p>
     <w:p>
       <w:pPr>
+        <w:spacing w:after="0" w:line="240" w:lineRule="auto"/>
         <w:rPr>
           <w:rFonts w:ascii="Cambria" w:eastAsia="Cambria" w:hAnsi="Cambria" w:cs="Cambria"/>
         </w:rPr>
@@ -37,6 +39,7 @@
     </w:p>
     <w:p>
       <w:pPr>
+        <w:spacing w:after="0" w:line="240" w:lineRule="auto"/>
         <w:rPr>
           <w:rFonts w:ascii="Cambria" w:eastAsia="Cambria" w:hAnsi="Cambria" w:cs="Cambria"/>
         </w:rPr>
@@ -72,183 +75,487 @@
     </w:p>
     <w:p>
       <w:pPr>
-        <w:rPr>
-          <w:rFonts w:ascii="Cambria" w:eastAsia="Cambria" w:hAnsi="Cambria" w:cs="Cambria"/>
-        </w:rPr>
-      </w:pPr>
-      <w:r>
-        <w:rPr>
-          <w:rFonts w:ascii="Cambria" w:eastAsia="Cambria" w:hAnsi="Cambria" w:cs="Cambria"/>
-          <w:color w:val="000000"/>
-        </w:rPr>
-        <w:t>LinkedIn: Linkedin.com</w:t>
-      </w:r>
-      <w:r>
-        <w:rPr>
-          <w:rFonts w:ascii="Cambria" w:eastAsia="Cambria" w:hAnsi="Cambria" w:cs="Cambria"/>
+        <w:spacing w:after="0" w:line="240" w:lineRule="auto"/>
+        <w:rPr>
+          <w:rFonts w:ascii="Cambria" w:eastAsia="Cambria" w:hAnsi="Cambria" w:cs="Cambria"/>
+          <w:lang w:val="nl-NL"/>
+        </w:rPr>
+      </w:pPr>
+      <w:r>
+        <w:rPr>
+          <w:rFonts w:ascii="Cambria" w:eastAsia="Cambria" w:hAnsi="Cambria" w:cs="Cambria"/>
+          <w:color w:val="000000"/>
+          <w:lang w:val="nl-NL"/>
+        </w:rPr>
+        <w:t xml:space="preserve">LinkedIn: </w:t>
+      </w:r>
+      <w:r>
+        <w:rPr>
+          <w:rFonts w:ascii="Cambria" w:eastAsia="Cambria" w:hAnsi="Cambria" w:cs="Cambria"/>
+          <w:color w:val="000000"/>
+          <w:u w:val="single"/>
+          <w:lang w:val="nl-NL"/>
+        </w:rPr>
+        <w:t>https://linkedin.com</w:t>
+      </w:r>
+      <w:r>
+        <w:rPr>
+          <w:rFonts w:ascii="Cambria" w:eastAsia="Cambria" w:hAnsi="Cambria" w:cs="Cambria"/>
+          <w:color w:val="0000FF"/>
+          <w:u w:val="single"/>
+          <w:lang w:val="nl-NL"/>
+        </w:rPr>
+        <w:t>/in/ryan</w:t>
+      </w:r>
+      <w:r>
+        <w:rPr>
+          <w:rFonts w:ascii="Cambria" w:eastAsia="Cambria" w:hAnsi="Cambria" w:cs="Cambria"/>
+          <w:color w:val="0000FF"/>
+          <w:u w:val="single"/>
+          <w:lang w:val="nl-NL"/>
+        </w:rPr>
+        <w:t>-</w:t>
+      </w:r>
+      <w:r>
+        <w:rPr>
+          <w:rFonts w:ascii="Cambria" w:eastAsia="Cambria" w:hAnsi="Cambria" w:cs="Cambria"/>
+          <w:color w:val="0000FF"/>
+          <w:u w:val="single"/>
+          <w:lang w:val="nl-NL"/>
+        </w:rPr>
+        <w:t>kooy</w:t>
+      </w:r>
+      <w:r>
+        <w:rPr>
+          <w:rFonts w:ascii="Cambria" w:eastAsia="Cambria" w:hAnsi="Cambria" w:cs="Cambria"/>
+          <w:color w:val="000000"/>
+          <w:lang w:val="nl-NL"/>
+        </w:rPr>
+        <w:t xml:space="preserve"> </w:t>
+      </w:r>
+      <w:r>
+        <w:rPr>
+          <w:rFonts w:ascii="Cambria" w:eastAsia="Cambria" w:hAnsi="Cambria" w:cs="Cambria"/>
+          <w:lang w:val="nl-NL"/>
+        </w:rPr>
+        <w:t>•</w:t>
+      </w:r>
+      <w:r>
+        <w:rPr>
+          <w:rFonts w:ascii="Cambria" w:eastAsia="Cambria" w:hAnsi="Cambria" w:cs="Cambria"/>
+          <w:color w:val="000000"/>
+          <w:lang w:val="nl-NL"/>
+        </w:rPr>
+        <w:t xml:space="preserve"> Github: </w:t>
+      </w:r>
+      <w:hyperlink r:id="rId5" w:history="1">
+        <w:r>
+          <w:rPr>
+            <w:rStyle w:val="Hyperlink"/>
+            <w:rFonts w:ascii="Cambria" w:eastAsia="Cambria" w:hAnsi="Cambria" w:cs="Cambria"/>
+            <w:lang w:val="nl-NL"/>
+          </w:rPr>
+          <w:t>https://github.com/ryankooy</w:t>
+        </w:r>
+      </w:hyperlink>
+    </w:p>
+    <w:p>
+      <w:pPr>
+        <w:spacing w:after="0" w:line="240" w:lineRule="auto"/>
+        <w:rPr>
+          <w:rFonts w:ascii="Cambria" w:eastAsia="Cambria" w:hAnsi="Cambria" w:cs="Cambria"/>
+          <w:color w:val="000000"/>
+        </w:rPr>
+      </w:pPr>
+      <w:r>
+        <w:rPr>
+          <w:rFonts w:ascii="Cambria" w:eastAsia="Cambria" w:hAnsi="Cambria" w:cs="Cambria"/>
+          <w:color w:val="000000"/>
+        </w:rPr>
+        <w:t xml:space="preserve">Portfolio: </w:t>
+      </w:r>
+      <w:hyperlink r:id="rId6">
+        <w:r>
+          <w:rPr>
+            <w:rFonts w:ascii="Cambria" w:eastAsia="Cambria" w:hAnsi="Cambria" w:cs="Cambria"/>
+            <w:color w:val="000000"/>
+            <w:u w:val="single"/>
+          </w:rPr>
+          <w:t>http://RyanKooyDev.com/</w:t>
+        </w:r>
+      </w:hyperlink>
+    </w:p>
+    <w:p>
+      <w:pPr>
+        <w:spacing w:after="0" w:line="240" w:lineRule="auto"/>
+        <w:rPr>
+          <w:rFonts w:ascii="Cambria" w:eastAsia="Cambria" w:hAnsi="Cambria" w:cs="Cambria"/>
+          <w:sz w:val="24"/>
+        </w:rPr>
+      </w:pPr>
+    </w:p>
+    <w:p>
+      <w:pPr>
+        <w:spacing w:after="80" w:line="240" w:lineRule="auto"/>
+        <w:jc w:val="center"/>
+        <w:rPr>
+          <w:rFonts w:ascii="Cambria" w:eastAsia="Cambria" w:hAnsi="Cambria" w:cs="Cambria"/>
+          <w:sz w:val="24"/>
+        </w:rPr>
+      </w:pPr>
+      <w:r>
+        <w:rPr>
+          <w:rFonts w:ascii="Cambria" w:eastAsia="Cambria" w:hAnsi="Cambria" w:cs="Cambria"/>
+          <w:b/>
+          <w:color w:val="000000"/>
+          <w:sz w:val="28"/>
+        </w:rPr>
+        <w:t>Summary</w:t>
+      </w:r>
+    </w:p>
+    <w:p>
+      <w:pPr>
+        <w:spacing w:after="0" w:line="240" w:lineRule="auto"/>
+        <w:rPr>
+          <w:rFonts w:ascii="Cambria" w:eastAsia="Cambria" w:hAnsi="Cambria" w:cs="Cambria"/>
+        </w:rPr>
+      </w:pPr>
+      <w:r>
+        <w:rPr>
+          <w:rFonts w:ascii="Cambria" w:eastAsia="Cambria" w:hAnsi="Cambria" w:cs="Cambria"/>
+          <w:color w:val="000000"/>
+        </w:rPr>
+        <w:t xml:space="preserve">Full-Stack Web/Software Developer with a background in Graphic Design and Staff Management </w:t>
+      </w:r>
+      <w:r>
+        <w:rPr>
+          <w:rFonts w:ascii="Cambria" w:eastAsia="Cambria" w:hAnsi="Cambria" w:cs="Cambria"/>
+          <w:shd w:val="clear" w:color="auto" w:fill="FFFFFF"/>
+        </w:rPr>
+        <w:t xml:space="preserve">providing keen attention to detail and thorough, high-quality execution. </w:t>
+      </w:r>
+      <w:r>
+        <w:rPr>
+          <w:rFonts w:ascii="Cambria" w:eastAsia="Cambria" w:hAnsi="Cambria" w:cs="Cambria"/>
+        </w:rPr>
+        <w:t xml:space="preserve">Motivated collaborator who thrives in group projects as well as independent tasks. </w:t>
+      </w:r>
+      <w:r>
+        <w:rPr>
+          <w:rFonts w:ascii="Cambria" w:eastAsia="Cambria" w:hAnsi="Cambria" w:cs="Cambria"/>
+          <w:shd w:val="clear" w:color="auto" w:fill="FFFFFF"/>
+        </w:rPr>
+        <w:t>Intuitive problem-solver who is highly productive within big-picture project teams.</w:t>
+      </w:r>
+    </w:p>
+    <w:p>
+      <w:pPr>
+        <w:spacing w:after="0" w:line="240" w:lineRule="auto"/>
+        <w:rPr>
+          <w:rFonts w:ascii="Cambria" w:eastAsia="Cambria" w:hAnsi="Cambria" w:cs="Cambria"/>
+          <w:color w:val="000000"/>
+        </w:rPr>
+      </w:pPr>
+    </w:p>
+    <w:p>
+      <w:pPr>
+        <w:spacing w:after="0" w:line="276" w:lineRule="auto"/>
+        <w:jc w:val="center"/>
+        <w:rPr>
+          <w:rFonts w:ascii="Cambria" w:eastAsia="Cambria" w:hAnsi="Cambria" w:cs="Cambria"/>
+          <w:sz w:val="24"/>
+        </w:rPr>
+      </w:pPr>
+      <w:r>
+        <w:rPr>
+          <w:rFonts w:ascii="Cambria" w:eastAsia="Cambria" w:hAnsi="Cambria" w:cs="Cambria"/>
+          <w:b/>
+          <w:color w:val="000000"/>
+          <w:sz w:val="28"/>
+        </w:rPr>
+        <w:t>Technical Skills</w:t>
+      </w:r>
+    </w:p>
+    <w:p>
+      <w:pPr>
+        <w:spacing w:after="0" w:line="240" w:lineRule="auto"/>
+        <w:rPr>
+          <w:rFonts w:ascii="Cambria" w:eastAsia="Cambria" w:hAnsi="Cambria" w:cs="Cambria"/>
+        </w:rPr>
+      </w:pPr>
+      <w:r>
+        <w:rPr>
+          <w:rFonts w:ascii="Cambria" w:eastAsia="Cambria" w:hAnsi="Cambria" w:cs="Cambria"/>
+          <w:b/>
+        </w:rPr>
+        <w:t>Python, JavaScript ES5/ES6 (Node.js, jQuery), HTML5</w:t>
+      </w:r>
+      <w:r>
+        <w:rPr>
+          <w:rFonts w:ascii="Cambria" w:eastAsia="Cambria" w:hAnsi="Cambria" w:cs="Cambria"/>
+          <w:b/>
         </w:rPr>
         <w:t>/</w:t>
       </w:r>
       <w:r>
         <w:rPr>
           <w:rFonts w:ascii="Cambria" w:eastAsia="Cambria" w:hAnsi="Cambria" w:cs="Cambria"/>
-          <w:color w:val="000000"/>
-        </w:rPr>
-        <w:t xml:space="preserve">in/ryan-kooy-b3098518/ </w:t>
-      </w:r>
-      <w:r>
-        <w:rPr>
-          <w:rFonts w:ascii="Cambria" w:eastAsia="Cambria" w:hAnsi="Cambria" w:cs="Cambria"/>
-        </w:rPr>
-        <w:t>•</w:t>
-      </w:r>
-      <w:r>
-        <w:rPr>
-          <w:rFonts w:ascii="Cambria" w:eastAsia="Cambria" w:hAnsi="Cambria" w:cs="Cambria"/>
-          <w:color w:val="000000"/>
-        </w:rPr>
-        <w:t xml:space="preserve"> Github: Github.com/ryankooy</w:t>
-      </w:r>
-    </w:p>
-    <w:p>
-      <w:pPr>
-        <w:rPr>
-          <w:rFonts w:ascii="Cambria" w:eastAsia="Cambria" w:hAnsi="Cambria" w:cs="Cambria"/>
-          <w:color w:val="000000"/>
-        </w:rPr>
-      </w:pPr>
+          <w:b/>
+        </w:rPr>
+        <w:t>CSS3, Git, Bash</w:t>
+      </w:r>
+      <w:r>
+        <w:rPr>
+          <w:rFonts w:ascii="Cambria" w:eastAsia="Cambria" w:hAnsi="Cambria" w:cs="Cambria"/>
+          <w:b/>
+        </w:rPr>
+        <w:t>, RESTful APIs, MERN</w:t>
+      </w:r>
+    </w:p>
+    <w:p>
+      <w:pPr>
+        <w:spacing w:after="0" w:line="240" w:lineRule="auto"/>
+        <w:rPr>
+          <w:rFonts w:ascii="Cambria" w:eastAsia="Cambria" w:hAnsi="Cambria" w:cs="Cambria"/>
+        </w:rPr>
+      </w:pPr>
+      <w:r>
+        <w:rPr>
+          <w:rFonts w:ascii="Cambria" w:eastAsia="Cambria" w:hAnsi="Cambria" w:cs="Cambria"/>
+          <w:b/>
+        </w:rPr>
+        <w:t xml:space="preserve">UI: </w:t>
+      </w:r>
+      <w:r>
+        <w:rPr>
+          <w:rFonts w:ascii="Cambria" w:eastAsia="Cambria" w:hAnsi="Cambria" w:cs="Cambria"/>
+        </w:rPr>
+        <w:t>React,</w:t>
+      </w:r>
+      <w:r>
+        <w:rPr>
+          <w:rFonts w:ascii="Cambria" w:eastAsia="Cambria" w:hAnsi="Cambria" w:cs="Cambria"/>
+          <w:b/>
+        </w:rPr>
+        <w:t xml:space="preserve"> </w:t>
+      </w:r>
+      <w:r>
+        <w:rPr>
+          <w:rFonts w:ascii="Cambria" w:eastAsia="Cambria" w:hAnsi="Cambria" w:cs="Cambria"/>
+        </w:rPr>
+        <w:t>Express.js, Bootstrap, UIKit, Semantic-UI</w:t>
+      </w:r>
+    </w:p>
+    <w:p>
+      <w:pPr>
+        <w:spacing w:after="0" w:line="240" w:lineRule="auto"/>
+        <w:rPr>
+          <w:rFonts w:ascii="Cambria" w:eastAsia="Cambria" w:hAnsi="Cambria" w:cs="Cambria"/>
+        </w:rPr>
+      </w:pPr>
+      <w:r>
+        <w:rPr>
+          <w:rFonts w:ascii="Cambria" w:eastAsia="Cambria" w:hAnsi="Cambria" w:cs="Cambria"/>
+          <w:b/>
+        </w:rPr>
+        <w:t xml:space="preserve">Web: </w:t>
+      </w:r>
+      <w:r>
+        <w:rPr>
+          <w:rFonts w:ascii="Cambria" w:eastAsia="Cambria" w:hAnsi="Cambria" w:cs="Cambria"/>
+        </w:rPr>
+        <w:t>Heroku, GitHub</w:t>
+      </w:r>
       <w:bookmarkStart w:id="0" w:name="_GoBack"/>
       <w:bookmarkEnd w:id="0"/>
-      <w:r>
-        <w:rPr>
-          <w:rFonts w:ascii="Cambria" w:eastAsia="Cambria" w:hAnsi="Cambria" w:cs="Cambria"/>
-          <w:color w:val="000000"/>
-        </w:rPr>
-        <w:t>Portfolio: RyanKooyDev.com/</w:t>
-      </w:r>
-    </w:p>
-    <w:p>
-      <w:pPr>
+    </w:p>
+    <w:p>
+      <w:pPr>
+        <w:spacing w:after="0" w:line="240" w:lineRule="auto"/>
+        <w:rPr>
+          <w:rFonts w:ascii="Cambria" w:eastAsia="Cambria" w:hAnsi="Cambria" w:cs="Cambria"/>
+        </w:rPr>
+      </w:pPr>
+      <w:r>
+        <w:rPr>
+          <w:rFonts w:ascii="Cambria" w:eastAsia="Cambria" w:hAnsi="Cambria" w:cs="Cambria"/>
+          <w:b/>
+          <w:bCs/>
+        </w:rPr>
+        <w:t>Programming Languages:</w:t>
+      </w:r>
+      <w:r>
+        <w:rPr>
+          <w:rFonts w:ascii="Cambria" w:eastAsia="Cambria" w:hAnsi="Cambria" w:cs="Cambria"/>
+        </w:rPr>
+        <w:t xml:space="preserve"> Java, C#</w:t>
+      </w:r>
+      <w:r>
+        <w:rPr>
+          <w:rFonts w:ascii="Cambria" w:eastAsia="Cambria" w:hAnsi="Cambria" w:cs="Cambria"/>
+        </w:rPr>
+        <w:t xml:space="preserve"> </w:t>
+      </w:r>
+      <w:r>
+        <w:rPr>
+          <w:rFonts w:ascii="Cambria" w:eastAsia="Cambria" w:hAnsi="Cambria" w:cs="Cambria"/>
+        </w:rPr>
+        <w:t>(.NET)</w:t>
+      </w:r>
+      <w:r>
+        <w:rPr>
+          <w:rFonts w:ascii="Cambria" w:eastAsia="Cambria" w:hAnsi="Cambria" w:cs="Cambria"/>
+        </w:rPr>
+        <w:t>, Python</w:t>
+      </w:r>
+    </w:p>
+    <w:p>
+      <w:pPr>
+        <w:spacing w:after="0" w:line="240" w:lineRule="auto"/>
+        <w:rPr>
+          <w:rFonts w:ascii="Cambria" w:eastAsia="Cambria" w:hAnsi="Cambria" w:cs="Cambria"/>
+        </w:rPr>
+      </w:pPr>
+      <w:r>
+        <w:rPr>
+          <w:rFonts w:ascii="Cambria" w:eastAsia="Cambria" w:hAnsi="Cambria" w:cs="Cambria"/>
+          <w:b/>
+        </w:rPr>
+        <w:t>Databases:</w:t>
+      </w:r>
+      <w:r>
+        <w:rPr>
+          <w:rFonts w:ascii="Cambria" w:eastAsia="Cambria" w:hAnsi="Cambria" w:cs="Cambria"/>
+        </w:rPr>
+        <w:t xml:space="preserve"> MySQL, MongoDB</w:t>
+      </w:r>
+    </w:p>
+    <w:p>
+      <w:pPr>
+        <w:spacing w:after="0" w:line="240" w:lineRule="auto"/>
+        <w:rPr>
+          <w:rFonts w:ascii="Cambria" w:eastAsia="Cambria" w:hAnsi="Cambria" w:cs="Cambria"/>
+        </w:rPr>
+      </w:pPr>
+      <w:r>
+        <w:rPr>
+          <w:rFonts w:ascii="Cambria" w:eastAsia="Cambria" w:hAnsi="Cambria" w:cs="Cambria"/>
+          <w:b/>
+        </w:rPr>
+        <w:t>Continuous Integration:</w:t>
+      </w:r>
+      <w:r>
+        <w:rPr>
+          <w:rFonts w:ascii="Cambria" w:eastAsia="Cambria" w:hAnsi="Cambria" w:cs="Cambria"/>
+        </w:rPr>
+        <w:t xml:space="preserve"> Travis CI</w:t>
+      </w:r>
+    </w:p>
+    <w:p>
+      <w:pPr>
+        <w:spacing w:after="0" w:line="240" w:lineRule="auto"/>
+        <w:rPr>
+          <w:rFonts w:ascii="Cambria" w:eastAsia="Cambria" w:hAnsi="Cambria" w:cs="Cambria"/>
+        </w:rPr>
+      </w:pPr>
+      <w:r>
+        <w:rPr>
+          <w:rFonts w:ascii="Cambria" w:eastAsia="Cambria" w:hAnsi="Cambria" w:cs="Cambria"/>
+          <w:b/>
+        </w:rPr>
+        <w:t>Editors/Environments:</w:t>
+      </w:r>
+      <w:r>
+        <w:rPr>
+          <w:rFonts w:ascii="Cambria" w:eastAsia="Cambria" w:hAnsi="Cambria" w:cs="Cambria"/>
+        </w:rPr>
+        <w:t xml:space="preserve"> VS Code, Visual Studio, IntelliJ IDEA, Notepad++, MySQL Workbench, Robo 3T, Microsoft Office (Word, Excel, PowerPoint), Google (Docs, Sheets, Slides), Adobe Photoshop, Adobe Illustrator, GIMP, Inkscape</w:t>
+      </w:r>
+    </w:p>
+    <w:p>
+      <w:pPr>
+        <w:spacing w:after="0" w:line="240" w:lineRule="auto"/>
+        <w:rPr>
+          <w:rFonts w:ascii="Cambria" w:eastAsia="Cambria" w:hAnsi="Cambria" w:cs="Cambria"/>
+        </w:rPr>
+      </w:pPr>
+      <w:r>
+        <w:rPr>
+          <w:rFonts w:ascii="Cambria" w:eastAsia="Cambria" w:hAnsi="Cambria" w:cs="Cambria"/>
+          <w:b/>
+        </w:rPr>
+        <w:t xml:space="preserve">Experience With: </w:t>
+      </w:r>
+      <w:r>
+        <w:rPr>
+          <w:rFonts w:ascii="Cambria" w:eastAsia="Cambria" w:hAnsi="Cambria" w:cs="Cambria"/>
+        </w:rPr>
+        <w:t>Docker</w:t>
+      </w:r>
+      <w:r>
+        <w:rPr>
+          <w:rFonts w:ascii="Cambria" w:eastAsia="Cambria" w:hAnsi="Cambria" w:cs="Cambria"/>
+        </w:rPr>
+        <w:t>, Spring, Apache Maven, Gradle</w:t>
+      </w:r>
+    </w:p>
+    <w:p>
+      <w:pPr>
+        <w:spacing w:after="0" w:line="240" w:lineRule="auto"/>
+        <w:rPr>
+          <w:rFonts w:ascii="Cambria" w:eastAsia="Cambria" w:hAnsi="Cambria" w:cs="Cambria"/>
+        </w:rPr>
+      </w:pPr>
+    </w:p>
+    <w:p>
+      <w:pPr>
+        <w:spacing w:after="80" w:line="240" w:lineRule="auto"/>
+        <w:jc w:val="center"/>
         <w:rPr>
           <w:rFonts w:ascii="Cambria" w:eastAsia="Cambria" w:hAnsi="Cambria" w:cs="Cambria"/>
           <w:sz w:val="24"/>
         </w:rPr>
       </w:pPr>
-    </w:p>
-    <w:p>
-      <w:pPr>
-        <w:spacing w:after="80"/>
-        <w:jc w:val="center"/>
-        <w:rPr>
-          <w:rFonts w:ascii="Cambria" w:eastAsia="Cambria" w:hAnsi="Cambria" w:cs="Cambria"/>
-          <w:sz w:val="24"/>
-        </w:rPr>
-      </w:pPr>
-      <w:r>
-        <w:rPr>
-          <w:rFonts w:ascii="Cambria" w:eastAsia="Cambria" w:hAnsi="Cambria" w:cs="Cambria"/>
-          <w:b/>
-          <w:color w:val="000000"/>
+      <w:r>
+        <w:rPr>
+          <w:rFonts w:ascii="Cambria" w:eastAsia="Cambria" w:hAnsi="Cambria" w:cs="Cambria"/>
+          <w:b/>
           <w:sz w:val="28"/>
         </w:rPr>
-        <w:t>Summary</w:t>
-      </w:r>
-    </w:p>
-    <w:p>
-      <w:pPr>
-        <w:rPr>
-          <w:rFonts w:ascii="Cambria" w:eastAsia="Cambria" w:hAnsi="Cambria" w:cs="Cambria"/>
-          <w:color w:val="000000"/>
-        </w:rPr>
-      </w:pPr>
-      <w:r>
-        <w:rPr>
-          <w:rFonts w:ascii="Cambria" w:eastAsia="Cambria" w:hAnsi="Cambria" w:cs="Cambria"/>
-          <w:color w:val="000000"/>
-        </w:rPr>
-        <w:t>Full Stack Web/Software Developer with a background in Graphic Design and Management seeking to rigorously expand</w:t>
-      </w:r>
-      <w:r>
-        <w:rPr>
-          <w:rFonts w:ascii="Cambria" w:eastAsia="Cambria" w:hAnsi="Cambria" w:cs="Cambria"/>
-          <w:color w:val="000000"/>
-        </w:rPr>
-        <w:t xml:space="preserve"> industry </w:t>
-      </w:r>
-      <w:r>
-        <w:rPr>
-          <w:rFonts w:ascii="Cambria" w:eastAsia="Cambria" w:hAnsi="Cambria" w:cs="Cambria"/>
-          <w:color w:val="000000"/>
-        </w:rPr>
-        <w:t xml:space="preserve">knowledge and utilize </w:t>
-      </w:r>
-      <w:r>
-        <w:rPr>
-          <w:rFonts w:ascii="Cambria" w:eastAsia="Cambria" w:hAnsi="Cambria" w:cs="Cambria"/>
-          <w:color w:val="000000"/>
-        </w:rPr>
-        <w:t>skills to grow as a valuable asset to big-picture project teams.</w:t>
-      </w:r>
-    </w:p>
-    <w:p>
-      <w:pPr>
-        <w:rPr>
-          <w:rFonts w:ascii="Cambria" w:eastAsia="Cambria" w:hAnsi="Cambria" w:cs="Cambria"/>
-          <w:color w:val="000000"/>
-        </w:rPr>
-      </w:pPr>
-    </w:p>
-    <w:p>
-      <w:pPr>
-        <w:spacing w:line="276" w:lineRule="auto"/>
-        <w:jc w:val="center"/>
-        <w:rPr>
-          <w:rFonts w:ascii="Cambria" w:eastAsia="Cambria" w:hAnsi="Cambria" w:cs="Cambria"/>
-          <w:sz w:val="24"/>
-        </w:rPr>
-      </w:pPr>
-      <w:r>
-        <w:rPr>
-          <w:rFonts w:ascii="Cambria" w:eastAsia="Cambria" w:hAnsi="Cambria" w:cs="Cambria"/>
-          <w:b/>
-          <w:color w:val="000000"/>
-          <w:sz w:val="28"/>
-        </w:rPr>
-        <w:t>Technical Skills</w:t>
-      </w:r>
-    </w:p>
-    <w:p>
-      <w:pPr>
-        <w:rPr>
-          <w:rFonts w:ascii="Cambria" w:eastAsia="Cambria" w:hAnsi="Cambria" w:cs="Cambria"/>
-        </w:rPr>
-      </w:pPr>
-      <w:r>
-        <w:rPr>
-          <w:rFonts w:ascii="Cambria" w:eastAsia="Cambria" w:hAnsi="Cambria" w:cs="Cambria"/>
-          <w:b/>
-        </w:rPr>
-        <w:t>HTML5, CSS3, JavaScript ES5/ES6 (Node.js, jQuery), Python, Git, Bash</w:t>
-      </w:r>
-    </w:p>
-    <w:p>
-      <w:pPr>
-        <w:rPr>
-          <w:rFonts w:ascii="Cambria" w:eastAsia="Cambria" w:hAnsi="Cambria" w:cs="Cambria"/>
-        </w:rPr>
-      </w:pPr>
-      <w:r>
-        <w:rPr>
-          <w:rFonts w:ascii="Cambria" w:eastAsia="Cambria" w:hAnsi="Cambria" w:cs="Cambria"/>
-          <w:b/>
-        </w:rPr>
-        <w:t xml:space="preserve">UI: </w:t>
-      </w:r>
-      <w:r>
-        <w:rPr>
-          <w:rFonts w:ascii="Cambria" w:eastAsia="Cambria" w:hAnsi="Cambria" w:cs="Cambria"/>
-        </w:rPr>
-        <w:t>React,</w:t>
+        <w:t>Relevant Experience</w:t>
+      </w:r>
+    </w:p>
+    <w:p>
+      <w:pPr>
+        <w:spacing w:after="0" w:line="240" w:lineRule="auto"/>
+        <w:rPr>
+          <w:rFonts w:ascii="Cambria" w:eastAsia="Cambria" w:hAnsi="Cambria" w:cs="Cambria"/>
+        </w:rPr>
+      </w:pPr>
+      <w:r>
+        <w:rPr>
+          <w:rFonts w:ascii="Cambria" w:eastAsia="Cambria" w:hAnsi="Cambria" w:cs="Cambria"/>
+          <w:b/>
+          <w:color w:val="000000"/>
+        </w:rPr>
+        <w:t>Triangle On Tap | Back-End Developer</w:t>
+      </w:r>
+    </w:p>
+    <w:p>
+      <w:pPr>
+        <w:spacing w:after="0" w:line="240" w:lineRule="auto"/>
+        <w:rPr>
+          <w:rFonts w:ascii="Cambria" w:eastAsia="Cambria" w:hAnsi="Cambria" w:cs="Cambria"/>
+          <w:b/>
+        </w:rPr>
+      </w:pPr>
+      <w:r>
+        <w:rPr>
+          <w:rFonts w:ascii="Cambria" w:eastAsia="Cambria" w:hAnsi="Cambria" w:cs="Cambria"/>
+          <w:b/>
+          <w:color w:val="000000"/>
+        </w:rPr>
+        <w:t>GitHub:</w:t>
       </w:r>
       <w:r>
         <w:rPr>
@@ -257,177 +564,7 @@
         </w:rPr>
         <w:t xml:space="preserve"> </w:t>
       </w:r>
-      <w:r>
-        <w:rPr>
-          <w:rFonts w:ascii="Cambria" w:eastAsia="Cambria" w:hAnsi="Cambria" w:cs="Cambria"/>
-        </w:rPr>
-        <w:t>Bootstrap, UIKit, Semantic-UI</w:t>
-      </w:r>
-    </w:p>
-    <w:p>
-      <w:pPr>
-        <w:rPr>
-          <w:rFonts w:ascii="Cambria" w:eastAsia="Cambria" w:hAnsi="Cambria" w:cs="Cambria"/>
-        </w:rPr>
-      </w:pPr>
-      <w:r>
-        <w:rPr>
-          <w:rFonts w:ascii="Cambria" w:eastAsia="Cambria" w:hAnsi="Cambria" w:cs="Cambria"/>
-          <w:b/>
-        </w:rPr>
-        <w:t xml:space="preserve">Web: </w:t>
-      </w:r>
-      <w:r>
-        <w:rPr>
-          <w:rFonts w:ascii="Cambria" w:eastAsia="Cambria" w:hAnsi="Cambria" w:cs="Cambria"/>
-        </w:rPr>
-        <w:t>Express.js, Heroku</w:t>
-      </w:r>
-    </w:p>
-    <w:p>
-      <w:pPr>
-        <w:rPr>
-          <w:rFonts w:ascii="Cambria" w:eastAsia="Cambria" w:hAnsi="Cambria" w:cs="Cambria"/>
-        </w:rPr>
-      </w:pPr>
-      <w:r>
-        <w:rPr>
-          <w:rFonts w:ascii="Cambria" w:eastAsia="Cambria" w:hAnsi="Cambria" w:cs="Cambria"/>
-          <w:b/>
-        </w:rPr>
-        <w:t>Databases:</w:t>
-      </w:r>
-      <w:r>
-        <w:rPr>
-          <w:rFonts w:ascii="Cambria" w:eastAsia="Cambria" w:hAnsi="Cambria" w:cs="Cambria"/>
-        </w:rPr>
-        <w:t xml:space="preserve"> MySQL, MongoDB</w:t>
-      </w:r>
-    </w:p>
-    <w:p>
-      <w:pPr>
-        <w:rPr>
-          <w:rFonts w:ascii="Cambria" w:eastAsia="Cambria" w:hAnsi="Cambria" w:cs="Cambria"/>
-        </w:rPr>
-      </w:pPr>
-      <w:r>
-        <w:rPr>
-          <w:rFonts w:ascii="Cambria" w:eastAsia="Cambria" w:hAnsi="Cambria" w:cs="Cambria"/>
-          <w:b/>
-        </w:rPr>
-        <w:t>Continuous Integration:</w:t>
-      </w:r>
-      <w:r>
-        <w:rPr>
-          <w:rFonts w:ascii="Cambria" w:eastAsia="Cambria" w:hAnsi="Cambria" w:cs="Cambria"/>
-        </w:rPr>
-        <w:t xml:space="preserve"> Travis CI</w:t>
-      </w:r>
-    </w:p>
-    <w:p>
-      <w:pPr>
-        <w:rPr>
-          <w:rFonts w:ascii="Cambria" w:eastAsia="Cambria" w:hAnsi="Cambria" w:cs="Cambria"/>
-        </w:rPr>
-      </w:pPr>
-      <w:r>
-        <w:rPr>
-          <w:rFonts w:ascii="Cambria" w:eastAsia="Cambria" w:hAnsi="Cambria" w:cs="Cambria"/>
-          <w:b/>
-        </w:rPr>
-        <w:t>Graphics Editors:</w:t>
-      </w:r>
-      <w:r>
-        <w:rPr>
-          <w:rFonts w:ascii="Cambria" w:eastAsia="Cambria" w:hAnsi="Cambria" w:cs="Cambria"/>
-        </w:rPr>
-        <w:t xml:space="preserve"> Adobe Photoshop, Adobe Illustrator, GIMP, In</w:t>
-      </w:r>
-      <w:r>
-        <w:rPr>
-          <w:rFonts w:ascii="Cambria" w:eastAsia="Cambria" w:hAnsi="Cambria" w:cs="Cambria"/>
-        </w:rPr>
-        <w:t>kscape</w:t>
-      </w:r>
-    </w:p>
-    <w:p>
-      <w:pPr>
-        <w:rPr>
-          <w:rFonts w:ascii="Cambria" w:eastAsia="Cambria" w:hAnsi="Cambria" w:cs="Cambria"/>
-        </w:rPr>
-      </w:pPr>
-      <w:r>
-        <w:rPr>
-          <w:rFonts w:ascii="Cambria" w:eastAsia="Cambria" w:hAnsi="Cambria" w:cs="Cambria"/>
-          <w:b/>
-        </w:rPr>
-        <w:t>Document Editors:</w:t>
-      </w:r>
-      <w:r>
-        <w:rPr>
-          <w:rFonts w:ascii="Cambria" w:eastAsia="Cambria" w:hAnsi="Cambria" w:cs="Cambria"/>
-        </w:rPr>
-        <w:t xml:space="preserve"> Microsoft Office (Word, Excel, PowerPoint), Google (Docs, Sheets, Slides)</w:t>
-      </w:r>
-    </w:p>
-    <w:p>
-      <w:pPr>
-        <w:rPr>
-          <w:rFonts w:ascii="Cambria" w:eastAsia="Cambria" w:hAnsi="Cambria" w:cs="Cambria"/>
-        </w:rPr>
-      </w:pPr>
-    </w:p>
-    <w:p>
-      <w:pPr>
-        <w:spacing w:after="80"/>
-        <w:jc w:val="center"/>
-        <w:rPr>
-          <w:rFonts w:ascii="Cambria" w:eastAsia="Cambria" w:hAnsi="Cambria" w:cs="Cambria"/>
-          <w:sz w:val="24"/>
-        </w:rPr>
-      </w:pPr>
-      <w:r>
-        <w:rPr>
-          <w:rFonts w:ascii="Cambria" w:eastAsia="Cambria" w:hAnsi="Cambria" w:cs="Cambria"/>
-          <w:b/>
-          <w:color w:val="000000"/>
-          <w:sz w:val="28"/>
-        </w:rPr>
-        <w:t>Projects</w:t>
-      </w:r>
-    </w:p>
-    <w:p>
-      <w:pPr>
-        <w:rPr>
-          <w:rFonts w:ascii="Cambria" w:eastAsia="Cambria" w:hAnsi="Cambria" w:cs="Cambria"/>
-        </w:rPr>
-      </w:pPr>
-      <w:r>
-        <w:rPr>
-          <w:rFonts w:ascii="Cambria" w:eastAsia="Cambria" w:hAnsi="Cambria" w:cs="Cambria"/>
-          <w:b/>
-          <w:color w:val="000000"/>
-        </w:rPr>
-        <w:t>Triangle On Tap | Back-End Developer</w:t>
-      </w:r>
-    </w:p>
-    <w:p>
-      <w:pPr>
-        <w:rPr>
-          <w:rFonts w:ascii="Cambria" w:eastAsia="Cambria" w:hAnsi="Cambria" w:cs="Cambria"/>
-          <w:b/>
-          <w:color w:val="000000"/>
-        </w:rPr>
-      </w:pPr>
-      <w:r>
-        <w:rPr>
-          <w:rFonts w:ascii="Cambria" w:eastAsia="Cambria" w:hAnsi="Cambria" w:cs="Cambria"/>
-          <w:b/>
-          <w:color w:val="000000"/>
-        </w:rPr>
-        <w:t xml:space="preserve">GitHub: </w:t>
-      </w:r>
-      <w:hyperlink r:id="rId5">
+      <w:hyperlink r:id="rId7">
         <w:r>
           <w:rPr>
             <w:rFonts w:ascii="Cambria" w:eastAsia="Cambria" w:hAnsi="Cambria" w:cs="Cambria"/>
@@ -440,19 +577,19 @@
     </w:p>
     <w:p>
       <w:pPr>
-        <w:rPr>
-          <w:rFonts w:ascii="Cambria" w:eastAsia="Cambria" w:hAnsi="Cambria" w:cs="Cambria"/>
-        </w:rPr>
-      </w:pPr>
-      <w:r>
-        <w:rPr>
-          <w:rFonts w:ascii="Cambria" w:eastAsia="Cambria" w:hAnsi="Cambria" w:cs="Cambria"/>
-          <w:b/>
-          <w:color w:val="000000"/>
+        <w:spacing w:after="0" w:line="240" w:lineRule="auto"/>
+        <w:rPr>
+          <w:rFonts w:ascii="Cambria" w:eastAsia="Cambria" w:hAnsi="Cambria" w:cs="Cambria"/>
+        </w:rPr>
+      </w:pPr>
+      <w:r>
+        <w:rPr>
+          <w:rFonts w:ascii="Cambria" w:eastAsia="Cambria" w:hAnsi="Cambria" w:cs="Cambria"/>
+          <w:b/>
         </w:rPr>
         <w:t>Demo: </w:t>
       </w:r>
-      <w:hyperlink r:id="rId6">
+      <w:hyperlink r:id="rId8">
         <w:r>
           <w:rPr>
             <w:rFonts w:ascii="Cambria" w:eastAsia="Cambria" w:hAnsi="Cambria" w:cs="Cambria"/>
@@ -466,14 +603,14 @@
     </w:p>
     <w:p>
       <w:pPr>
-        <w:rPr>
-          <w:rFonts w:ascii="Cambria" w:eastAsia="Cambria" w:hAnsi="Cambria" w:cs="Cambria"/>
-        </w:rPr>
-      </w:pPr>
-      <w:r>
-        <w:rPr>
-          <w:rFonts w:ascii="Cambria" w:eastAsia="Cambria" w:hAnsi="Cambria" w:cs="Cambria"/>
-          <w:color w:val="000000"/>
+        <w:spacing w:after="0" w:line="240" w:lineRule="auto"/>
+        <w:rPr>
+          <w:rFonts w:ascii="Cambria" w:eastAsia="Cambria" w:hAnsi="Cambria" w:cs="Cambria"/>
+        </w:rPr>
+      </w:pPr>
+      <w:r>
+        <w:rPr>
+          <w:rFonts w:ascii="Cambria" w:eastAsia="Cambria" w:hAnsi="Cambria" w:cs="Cambria"/>
           <w:shd w:val="clear" w:color="auto" w:fill="FFFFFF"/>
         </w:rPr>
         <w:t>A web application for finding and researching the best breweries in the Triangle region of North Carolina.</w:t>
@@ -488,17 +625,16 @@
         <w:tabs>
           <w:tab w:val="left" w:pos="720"/>
         </w:tabs>
+        <w:spacing w:after="0" w:line="240" w:lineRule="auto"/>
         <w:ind w:left="720" w:hanging="360"/>
         <w:rPr>
           <w:rFonts w:ascii="Cambria" w:eastAsia="Cambria" w:hAnsi="Cambria" w:cs="Cambria"/>
-          <w:color w:val="000000"/>
-        </w:rPr>
-      </w:pPr>
-      <w:r>
-        <w:rPr>
-          <w:rFonts w:ascii="Cambria" w:eastAsia="Cambria" w:hAnsi="Cambria" w:cs="Cambria"/>
-          <w:b/>
-          <w:color w:val="000000"/>
+        </w:rPr>
+      </w:pPr>
+      <w:r>
+        <w:rPr>
+          <w:rFonts w:ascii="Cambria" w:eastAsia="Cambria" w:hAnsi="Cambria" w:cs="Cambria"/>
+          <w:b/>
           <w:shd w:val="clear" w:color="auto" w:fill="FFFFFF"/>
         </w:rPr>
         <w:t>Role</w:t>
@@ -506,7 +642,6 @@
       <w:r>
         <w:rPr>
           <w:rFonts w:ascii="Cambria" w:eastAsia="Cambria" w:hAnsi="Cambria" w:cs="Cambria"/>
-          <w:color w:val="000000"/>
           <w:shd w:val="clear" w:color="auto" w:fill="FFFFFF"/>
         </w:rPr>
         <w:t>: My core responsibilities entailed constructing the complete functionality of the Google Maps feature, some database work, and UI edits using React.</w:t>
@@ -521,17 +656,16 @@
         <w:tabs>
           <w:tab w:val="left" w:pos="720"/>
         </w:tabs>
+        <w:spacing w:after="0" w:line="240" w:lineRule="auto"/>
         <w:ind w:left="720" w:hanging="360"/>
         <w:rPr>
           <w:rFonts w:ascii="Cambria" w:eastAsia="Cambria" w:hAnsi="Cambria" w:cs="Cambria"/>
-          <w:color w:val="000000"/>
-        </w:rPr>
-      </w:pPr>
-      <w:r>
-        <w:rPr>
-          <w:rFonts w:ascii="Cambria" w:eastAsia="Cambria" w:hAnsi="Cambria" w:cs="Cambria"/>
-          <w:b/>
-          <w:color w:val="000000"/>
+        </w:rPr>
+      </w:pPr>
+      <w:r>
+        <w:rPr>
+          <w:rFonts w:ascii="Cambria" w:eastAsia="Cambria" w:hAnsi="Cambria" w:cs="Cambria"/>
+          <w:b/>
           <w:shd w:val="clear" w:color="auto" w:fill="FFFFFF"/>
         </w:rPr>
         <w:t>Utilized</w:t>
@@ -539,7 +673,6 @@
       <w:r>
         <w:rPr>
           <w:rFonts w:ascii="Cambria" w:eastAsia="Cambria" w:hAnsi="Cambria" w:cs="Cambria"/>
-          <w:color w:val="000000"/>
           <w:shd w:val="clear" w:color="auto" w:fill="FFFFFF"/>
         </w:rPr>
         <w:t>: JavaScript, React, Node.js, Express.js, MongoDB, Maps JavaScript API, OpenBreweryDB API</w:t>
@@ -547,51 +680,43 @@
     </w:p>
     <w:p>
       <w:pPr>
-        <w:rPr>
-          <w:rFonts w:ascii="Cambria" w:eastAsia="Cambria" w:hAnsi="Cambria" w:cs="Cambria"/>
-        </w:rPr>
-      </w:pPr>
-    </w:p>
-    <w:p>
-      <w:pPr>
-        <w:rPr>
-          <w:rFonts w:ascii="Cambria" w:eastAsia="Cambria" w:hAnsi="Cambria" w:cs="Cambria"/>
-        </w:rPr>
-      </w:pPr>
-      <w:r>
-        <w:rPr>
-          <w:rFonts w:ascii="Cambria" w:eastAsia="Cambria" w:hAnsi="Cambria" w:cs="Cambria"/>
-          <w:b/>
-          <w:color w:val="000000"/>
-        </w:rPr>
-        <w:t xml:space="preserve">Google </w:t>
-      </w:r>
-      <w:r>
-        <w:rPr>
-          <w:rFonts w:ascii="Cambria" w:eastAsia="Cambria" w:hAnsi="Cambria" w:cs="Cambria"/>
-          <w:b/>
-          <w:color w:val="000000"/>
-        </w:rPr>
-        <w:t>Books Search with React | Sole Full-Stack Developer</w:t>
-      </w:r>
-    </w:p>
-    <w:p>
-      <w:pPr>
-        <w:rPr>
-          <w:rFonts w:ascii="Cambria" w:eastAsia="Cambria" w:hAnsi="Cambria" w:cs="Cambria"/>
-          <w:b/>
-          <w:color w:val="000000"/>
-        </w:rPr>
-      </w:pPr>
-      <w:r>
-        <w:rPr>
-          <w:rFonts w:ascii="Cambria" w:eastAsia="Cambria" w:hAnsi="Cambria" w:cs="Cambria"/>
-          <w:b/>
-          <w:color w:val="000000"/>
+        <w:spacing w:after="0" w:line="240" w:lineRule="auto"/>
+        <w:rPr>
+          <w:rFonts w:ascii="Cambria" w:eastAsia="Cambria" w:hAnsi="Cambria" w:cs="Cambria"/>
+        </w:rPr>
+      </w:pPr>
+    </w:p>
+    <w:p>
+      <w:pPr>
+        <w:spacing w:after="0" w:line="240" w:lineRule="auto"/>
+        <w:rPr>
+          <w:rFonts w:ascii="Cambria" w:eastAsia="Cambria" w:hAnsi="Cambria" w:cs="Cambria"/>
+        </w:rPr>
+      </w:pPr>
+      <w:r>
+        <w:rPr>
+          <w:rFonts w:ascii="Cambria" w:eastAsia="Cambria" w:hAnsi="Cambria" w:cs="Cambria"/>
+          <w:b/>
+        </w:rPr>
+        <w:t>Google Books Search with React | Full-Stack Developer</w:t>
+      </w:r>
+    </w:p>
+    <w:p>
+      <w:pPr>
+        <w:spacing w:after="0" w:line="240" w:lineRule="auto"/>
+        <w:rPr>
+          <w:rFonts w:ascii="Cambria" w:eastAsia="Cambria" w:hAnsi="Cambria" w:cs="Cambria"/>
+          <w:b/>
+        </w:rPr>
+      </w:pPr>
+      <w:r>
+        <w:rPr>
+          <w:rFonts w:ascii="Cambria" w:eastAsia="Cambria" w:hAnsi="Cambria" w:cs="Cambria"/>
+          <w:b/>
         </w:rPr>
         <w:t xml:space="preserve">GitHub: </w:t>
       </w:r>
-      <w:hyperlink r:id="rId7">
+      <w:hyperlink r:id="rId9">
         <w:r>
           <w:rPr>
             <w:rFonts w:ascii="Cambria" w:eastAsia="Cambria" w:hAnsi="Cambria" w:cs="Cambria"/>
@@ -604,19 +729,19 @@
     </w:p>
     <w:p>
       <w:pPr>
-        <w:rPr>
-          <w:rFonts w:ascii="Cambria" w:eastAsia="Cambria" w:hAnsi="Cambria" w:cs="Cambria"/>
-        </w:rPr>
-      </w:pPr>
-      <w:r>
-        <w:rPr>
-          <w:rFonts w:ascii="Cambria" w:eastAsia="Cambria" w:hAnsi="Cambria" w:cs="Cambria"/>
-          <w:b/>
-          <w:color w:val="000000"/>
+        <w:spacing w:after="0" w:line="240" w:lineRule="auto"/>
+        <w:rPr>
+          <w:rFonts w:ascii="Cambria" w:eastAsia="Cambria" w:hAnsi="Cambria" w:cs="Cambria"/>
+        </w:rPr>
+      </w:pPr>
+      <w:r>
+        <w:rPr>
+          <w:rFonts w:ascii="Cambria" w:eastAsia="Cambria" w:hAnsi="Cambria" w:cs="Cambria"/>
+          <w:b/>
         </w:rPr>
         <w:t>Demo: </w:t>
       </w:r>
-      <w:hyperlink r:id="rId8">
+      <w:hyperlink r:id="rId10">
         <w:r>
           <w:rPr>
             <w:rFonts w:ascii="Cambria" w:eastAsia="Cambria" w:hAnsi="Cambria" w:cs="Cambria"/>
@@ -630,15 +755,14 @@
     </w:p>
     <w:p>
       <w:pPr>
-        <w:rPr>
-          <w:rFonts w:ascii="Cambria" w:eastAsia="Cambria" w:hAnsi="Cambria" w:cs="Cambria"/>
-          <w:color w:val="000000"/>
-        </w:rPr>
-      </w:pPr>
-      <w:r>
-        <w:rPr>
-          <w:rFonts w:ascii="Cambria" w:eastAsia="Cambria" w:hAnsi="Cambria" w:cs="Cambria"/>
-          <w:color w:val="000000"/>
+        <w:spacing w:after="0" w:line="240" w:lineRule="auto"/>
+        <w:rPr>
+          <w:rFonts w:ascii="Cambria" w:eastAsia="Cambria" w:hAnsi="Cambria" w:cs="Cambria"/>
+        </w:rPr>
+      </w:pPr>
+      <w:r>
+        <w:rPr>
+          <w:rFonts w:ascii="Cambria" w:eastAsia="Cambria" w:hAnsi="Cambria" w:cs="Cambria"/>
           <w:shd w:val="clear" w:color="auto" w:fill="FFFFFF"/>
         </w:rPr>
         <w:t>A website that allows a user to search their favorite Google Books using a streamlined, easy-to-use interface.</w:t>
@@ -653,17 +777,16 @@
         <w:tabs>
           <w:tab w:val="left" w:pos="720"/>
         </w:tabs>
+        <w:spacing w:after="0" w:line="240" w:lineRule="auto"/>
         <w:ind w:left="720" w:hanging="360"/>
         <w:rPr>
           <w:rFonts w:ascii="Cambria" w:eastAsia="Cambria" w:hAnsi="Cambria" w:cs="Cambria"/>
-          <w:color w:val="000000"/>
-        </w:rPr>
-      </w:pPr>
-      <w:r>
-        <w:rPr>
-          <w:rFonts w:ascii="Cambria" w:eastAsia="Cambria" w:hAnsi="Cambria" w:cs="Cambria"/>
-          <w:b/>
-          <w:color w:val="000000"/>
+        </w:rPr>
+      </w:pPr>
+      <w:r>
+        <w:rPr>
+          <w:rFonts w:ascii="Cambria" w:eastAsia="Cambria" w:hAnsi="Cambria" w:cs="Cambria"/>
+          <w:b/>
           <w:shd w:val="clear" w:color="auto" w:fill="FFFFFF"/>
         </w:rPr>
         <w:t>Utilized</w:t>
@@ -671,7 +794,6 @@
       <w:r>
         <w:rPr>
           <w:rFonts w:ascii="Cambria" w:eastAsia="Cambria" w:hAnsi="Cambria" w:cs="Cambria"/>
-          <w:color w:val="000000"/>
           <w:shd w:val="clear" w:color="auto" w:fill="FFFFFF"/>
         </w:rPr>
         <w:t>: JavaScript, React, CSS, Node.js, Express.js, Google Books API</w:t>
@@ -679,49 +801,42 @@
     </w:p>
     <w:p>
       <w:pPr>
-        <w:rPr>
-          <w:rFonts w:ascii="Cambria" w:eastAsia="Cambria" w:hAnsi="Cambria" w:cs="Cambria"/>
-        </w:rPr>
-      </w:pPr>
-    </w:p>
-    <w:p>
-      <w:pPr>
-        <w:rPr>
-          <w:rFonts w:ascii="Cambria" w:eastAsia="Cambria" w:hAnsi="Cambria" w:cs="Cambria"/>
-        </w:rPr>
-      </w:pPr>
-      <w:r>
-        <w:rPr>
-          <w:rFonts w:ascii="Cambria" w:eastAsia="Cambria" w:hAnsi="Cambria" w:cs="Cambria"/>
-          <w:b/>
-          <w:color w:val="000000"/>
-        </w:rPr>
-        <w:t>Bamazon | Back-End Develope</w:t>
-      </w:r>
-      <w:r>
-        <w:rPr>
-          <w:rFonts w:ascii="Cambria" w:eastAsia="Cambria" w:hAnsi="Cambria" w:cs="Cambria"/>
-          <w:b/>
-          <w:color w:val="000000"/>
-        </w:rPr>
-        <w:t>r</w:t>
-      </w:r>
-    </w:p>
-    <w:p>
-      <w:pPr>
-        <w:rPr>
-          <w:rFonts w:ascii="Cambria" w:eastAsia="Cambria" w:hAnsi="Cambria" w:cs="Cambria"/>
-        </w:rPr>
-      </w:pPr>
-      <w:r>
-        <w:rPr>
-          <w:rFonts w:ascii="Cambria" w:eastAsia="Cambria" w:hAnsi="Cambria" w:cs="Cambria"/>
-          <w:b/>
-          <w:color w:val="000000"/>
+        <w:spacing w:after="0" w:line="240" w:lineRule="auto"/>
+        <w:rPr>
+          <w:rFonts w:ascii="Cambria" w:eastAsia="Cambria" w:hAnsi="Cambria" w:cs="Cambria"/>
+        </w:rPr>
+      </w:pPr>
+    </w:p>
+    <w:p>
+      <w:pPr>
+        <w:spacing w:after="0" w:line="240" w:lineRule="auto"/>
+        <w:rPr>
+          <w:rFonts w:ascii="Cambria" w:eastAsia="Cambria" w:hAnsi="Cambria" w:cs="Cambria"/>
+        </w:rPr>
+      </w:pPr>
+      <w:r>
+        <w:rPr>
+          <w:rFonts w:ascii="Cambria" w:eastAsia="Cambria" w:hAnsi="Cambria" w:cs="Cambria"/>
+          <w:b/>
+        </w:rPr>
+        <w:t>Bamazon | Back-End Developer</w:t>
+      </w:r>
+    </w:p>
+    <w:p>
+      <w:pPr>
+        <w:spacing w:after="0" w:line="240" w:lineRule="auto"/>
+        <w:rPr>
+          <w:rFonts w:ascii="Cambria" w:eastAsia="Cambria" w:hAnsi="Cambria" w:cs="Cambria"/>
+        </w:rPr>
+      </w:pPr>
+      <w:r>
+        <w:rPr>
+          <w:rFonts w:ascii="Cambria" w:eastAsia="Cambria" w:hAnsi="Cambria" w:cs="Cambria"/>
+          <w:b/>
         </w:rPr>
         <w:t xml:space="preserve">GitHub: </w:t>
       </w:r>
-      <w:hyperlink r:id="rId9">
+      <w:hyperlink r:id="rId11">
         <w:r>
           <w:rPr>
             <w:rFonts w:ascii="Cambria" w:eastAsia="Cambria" w:hAnsi="Cambria" w:cs="Cambria"/>
@@ -734,6 +849,7 @@
     </w:p>
     <w:p>
       <w:pPr>
+        <w:spacing w:after="0" w:line="240" w:lineRule="auto"/>
         <w:rPr>
           <w:rFonts w:ascii="Cambria" w:eastAsia="Cambria" w:hAnsi="Cambria" w:cs="Cambria"/>
           <w:color w:val="000000"/>
@@ -757,6 +873,7 @@
         <w:tabs>
           <w:tab w:val="left" w:pos="720"/>
         </w:tabs>
+        <w:spacing w:after="0" w:line="240" w:lineRule="auto"/>
         <w:ind w:left="720" w:hanging="360"/>
         <w:rPr>
           <w:rFonts w:ascii="Cambria" w:eastAsia="Cambria" w:hAnsi="Cambria" w:cs="Cambria"/>
@@ -770,16 +887,7 @@
           <w:color w:val="000000"/>
           <w:shd w:val="clear" w:color="auto" w:fill="FFFFFF"/>
         </w:rPr>
-        <w:t>Utili</w:t>
-      </w:r>
-      <w:r>
-        <w:rPr>
-          <w:rFonts w:ascii="Cambria" w:eastAsia="Cambria" w:hAnsi="Cambria" w:cs="Cambria"/>
-          <w:b/>
-          <w:color w:val="000000"/>
-          <w:shd w:val="clear" w:color="auto" w:fill="FFFFFF"/>
-        </w:rPr>
-        <w:t>zed</w:t>
+        <w:t>Utilized</w:t>
       </w:r>
       <w:r>
         <w:rPr>
@@ -792,15 +900,17 @@
     </w:p>
     <w:p>
       <w:pPr>
-        <w:rPr>
-          <w:rFonts w:ascii="Cambria" w:eastAsia="Cambria" w:hAnsi="Cambria" w:cs="Cambria"/>
-          <w:color w:val="000000"/>
-        </w:rPr>
-      </w:pPr>
-    </w:p>
-    <w:p>
-      <w:pPr>
-        <w:spacing w:after="80"/>
+        <w:spacing w:after="0" w:line="240" w:lineRule="auto"/>
+        <w:rPr>
+          <w:rFonts w:ascii="Cambria" w:eastAsia="Cambria" w:hAnsi="Cambria" w:cs="Cambria"/>
+          <w:b/>
+          <w:color w:val="000000"/>
+        </w:rPr>
+      </w:pPr>
+    </w:p>
+    <w:p>
+      <w:pPr>
+        <w:spacing w:after="80" w:line="240" w:lineRule="auto"/>
         <w:jc w:val="center"/>
         <w:rPr>
           <w:rFonts w:ascii="Cambria" w:eastAsia="Cambria" w:hAnsi="Cambria" w:cs="Cambria"/>
@@ -811,144 +921,10 @@
         <w:rPr>
           <w:rFonts w:ascii="Cambria" w:eastAsia="Cambria" w:hAnsi="Cambria" w:cs="Cambria"/>
           <w:b/>
-          <w:color w:val="000000"/>
           <w:sz w:val="28"/>
         </w:rPr>
-        <w:t>Education</w:t>
-      </w:r>
-    </w:p>
-    <w:p>
-      <w:pPr>
-        <w:rPr>
-          <w:rFonts w:ascii="Cambria" w:eastAsia="Cambria" w:hAnsi="Cambria" w:cs="Cambria"/>
-        </w:rPr>
-      </w:pPr>
-      <w:r>
-        <w:rPr>
-          <w:rFonts w:ascii="Cambria" w:eastAsia="Cambria" w:hAnsi="Cambria" w:cs="Cambria"/>
-          <w:b/>
-          <w:color w:val="000000"/>
-        </w:rPr>
-        <w:t>University of North Carolina at Chapel Hill</w:t>
-      </w:r>
-      <w:r>
-        <w:rPr>
-          <w:rFonts w:ascii="Cambria" w:eastAsia="Cambria" w:hAnsi="Cambria" w:cs="Cambria"/>
-          <w:color w:val="000000"/>
-        </w:rPr>
-        <w:t>, Chapel Hill, NC</w:t>
-      </w:r>
-      <w:r>
-        <w:rPr>
-          <w:rFonts w:ascii="Cambria" w:eastAsia="Cambria" w:hAnsi="Cambria" w:cs="Cambria"/>
-          <w:b/>
-          <w:color w:val="000000"/>
-        </w:rPr>
-        <w:t> </w:t>
-      </w:r>
-    </w:p>
-    <w:p>
-      <w:pPr>
-        <w:rPr>
-          <w:rFonts w:ascii="Cambria" w:eastAsia="Cambria" w:hAnsi="Cambria" w:cs="Cambria"/>
-        </w:rPr>
-      </w:pPr>
-      <w:r>
-        <w:rPr>
-          <w:rFonts w:ascii="Cambria" w:eastAsia="Cambria" w:hAnsi="Cambria" w:cs="Cambria"/>
-          <w:b/>
-          <w:color w:val="000000"/>
-        </w:rPr>
-        <w:t>Full Stack Web Development | Coding Certificate | 2019 | Grade: A</w:t>
-      </w:r>
-    </w:p>
-    <w:p>
-      <w:pPr>
-        <w:rPr>
-          <w:rFonts w:ascii="Cambria" w:eastAsia="Cambria" w:hAnsi="Cambria" w:cs="Cambria"/>
-        </w:rPr>
-      </w:pPr>
-      <w:r>
-        <w:rPr>
-          <w:rFonts w:ascii="Cambria" w:eastAsia="Cambria" w:hAnsi="Cambria" w:cs="Cambria"/>
-          <w:color w:val="000000"/>
-        </w:rPr>
-        <w:lastRenderedPageBreak/>
-        <w:t>A 24-week intensive boot camp program focused on gaining technical programming and market-driven skills in HTML5, CSS3, JavaScript, jQuery, Bootstrap, Express.js, React.js, Node.js, Database Theory, MongoDB, MySQL, and more</w:t>
-      </w:r>
-    </w:p>
-    <w:p>
-      <w:pPr>
-        <w:rPr>
-          <w:rFonts w:ascii="Cambria" w:eastAsia="Cambria" w:hAnsi="Cambria" w:cs="Cambria"/>
-        </w:rPr>
-      </w:pPr>
-    </w:p>
-    <w:p>
-      <w:pPr>
-        <w:rPr>
-          <w:rFonts w:ascii="Cambria" w:eastAsia="Cambria" w:hAnsi="Cambria" w:cs="Cambria"/>
-        </w:rPr>
-      </w:pPr>
-      <w:r>
-        <w:rPr>
-          <w:rFonts w:ascii="Cambria" w:eastAsia="Cambria" w:hAnsi="Cambria" w:cs="Cambria"/>
-          <w:b/>
-          <w:color w:val="000000"/>
-        </w:rPr>
-        <w:t>University of North Carolina at</w:t>
-      </w:r>
-      <w:r>
-        <w:rPr>
-          <w:rFonts w:ascii="Cambria" w:eastAsia="Cambria" w:hAnsi="Cambria" w:cs="Cambria"/>
-          <w:b/>
-          <w:color w:val="000000"/>
-        </w:rPr>
-        <w:t xml:space="preserve"> Greensboro</w:t>
-      </w:r>
-      <w:r>
-        <w:rPr>
-          <w:rFonts w:ascii="Cambria" w:eastAsia="Cambria" w:hAnsi="Cambria" w:cs="Cambria"/>
-          <w:color w:val="000000"/>
-        </w:rPr>
-        <w:t>, Greensboro, NC</w:t>
-      </w:r>
-    </w:p>
-    <w:p>
-      <w:pPr>
-        <w:rPr>
-          <w:rFonts w:ascii="Cambria" w:eastAsia="Cambria" w:hAnsi="Cambria" w:cs="Cambria"/>
-          <w:b/>
-          <w:color w:val="000000"/>
-        </w:rPr>
-      </w:pPr>
-      <w:r>
-        <w:rPr>
-          <w:rFonts w:ascii="Cambria" w:eastAsia="Cambria" w:hAnsi="Cambria" w:cs="Cambria"/>
-          <w:b/>
-          <w:color w:val="000000"/>
-        </w:rPr>
-        <w:t>Bachelors of Fine Arts | Design | 2010 | GPA: 3.25</w:t>
-      </w:r>
-    </w:p>
-    <w:p>
-      <w:pPr>
-        <w:rPr>
-          <w:rFonts w:ascii="Cambria" w:eastAsia="Cambria" w:hAnsi="Cambria" w:cs="Cambria"/>
-          <w:b/>
-          <w:color w:val="000000"/>
-        </w:rPr>
-      </w:pPr>
-    </w:p>
-    <w:p>
-      <w:pPr>
-        <w:spacing w:after="80"/>
-        <w:jc w:val="center"/>
-        <w:rPr>
-          <w:rFonts w:ascii="Cambria" w:eastAsia="Cambria" w:hAnsi="Cambria" w:cs="Cambria"/>
-          <w:sz w:val="24"/>
-        </w:rPr>
-      </w:pPr>
+        <w:t xml:space="preserve">Professional </w:t>
+      </w:r>
       <w:r>
         <w:rPr>
           <w:rFonts w:ascii="Cambria" w:eastAsia="Cambria" w:hAnsi="Cambria" w:cs="Cambria"/>
@@ -961,6 +937,7 @@
     </w:p>
     <w:p>
       <w:pPr>
+        <w:spacing w:after="0" w:line="240" w:lineRule="auto"/>
         <w:rPr>
           <w:rFonts w:ascii="Cambria" w:eastAsia="Cambria" w:hAnsi="Cambria" w:cs="Cambria"/>
         </w:rPr>
@@ -1007,55 +984,82 @@
           <w:color w:val="000000"/>
         </w:rPr>
         <w:tab/>
-      </w:r>
-      <w:r>
-        <w:rPr>
-          <w:rFonts w:ascii="Cambria" w:eastAsia="Cambria" w:hAnsi="Cambria" w:cs="Cambria"/>
-          <w:color w:val="000000"/>
-        </w:rPr>
         <w:t>12/2019 - Present</w:t>
       </w:r>
     </w:p>
     <w:p>
       <w:pPr>
-        <w:rPr>
-          <w:rFonts w:ascii="Cambria" w:eastAsia="Cambria" w:hAnsi="Cambria" w:cs="Cambria"/>
-        </w:rPr>
-      </w:pPr>
-      <w:r>
-        <w:rPr>
-          <w:rFonts w:ascii="Cambria" w:eastAsia="Cambria" w:hAnsi="Cambria" w:cs="Cambria"/>
-          <w:b/>
-          <w:color w:val="000000"/>
-        </w:rPr>
-        <w:t>Junior Python Developer</w:t>
-      </w:r>
-    </w:p>
-    <w:p>
-      <w:pPr>
-        <w:rPr>
-          <w:rFonts w:ascii="Cambria" w:eastAsia="Cambria" w:hAnsi="Cambria" w:cs="Cambria"/>
-          <w:shd w:val="clear" w:color="auto" w:fill="FFFFFF"/>
-        </w:rPr>
-      </w:pPr>
-      <w:r>
-        <w:rPr>
-          <w:rFonts w:ascii="Cambria" w:eastAsia="Cambria" w:hAnsi="Cambria" w:cs="Cambria"/>
-          <w:shd w:val="clear" w:color="auto" w:fill="FFFFFF"/>
-        </w:rPr>
-        <w:t>Currently, I am building a desktop app for a DNA diagnostics lab using Python and a multitude of modules.</w:t>
-      </w:r>
-    </w:p>
-    <w:p>
-      <w:pPr>
-        <w:rPr>
-          <w:rFonts w:ascii="Cambria" w:eastAsia="Cambria" w:hAnsi="Cambria" w:cs="Cambria"/>
-          <w:shd w:val="clear" w:color="auto" w:fill="FFFFFF"/>
-        </w:rPr>
-      </w:pPr>
-    </w:p>
-    <w:p>
-      <w:pPr>
+        <w:spacing w:after="0" w:line="240" w:lineRule="auto"/>
+        <w:rPr>
+          <w:rFonts w:ascii="Cambria" w:eastAsia="Cambria" w:hAnsi="Cambria" w:cs="Cambria"/>
+        </w:rPr>
+      </w:pPr>
+      <w:r>
+        <w:rPr>
+          <w:rFonts w:ascii="Cambria" w:eastAsia="Cambria" w:hAnsi="Cambria" w:cs="Cambria"/>
+          <w:b/>
+          <w:color w:val="000000"/>
+        </w:rPr>
+        <w:t>Python Developer</w:t>
+      </w:r>
+    </w:p>
+    <w:p>
+      <w:pPr>
+        <w:spacing w:after="0" w:line="240" w:lineRule="auto"/>
+        <w:rPr>
+          <w:rFonts w:ascii="Cambria" w:eastAsia="Cambria" w:hAnsi="Cambria" w:cs="Cambria"/>
+          <w:shd w:val="clear" w:color="auto" w:fill="FFFFFF"/>
+        </w:rPr>
+      </w:pPr>
+      <w:r>
+        <w:rPr>
+          <w:rFonts w:ascii="Cambria" w:eastAsia="Cambria" w:hAnsi="Cambria" w:cs="Cambria"/>
+          <w:shd w:val="clear" w:color="auto" w:fill="FFFFFF"/>
+        </w:rPr>
+        <w:t>Building a desktop GUI for a DNA diagnostics lab.</w:t>
+      </w:r>
+    </w:p>
+    <w:p>
+      <w:pPr>
+        <w:numPr>
+          <w:ilvl w:val="0"/>
+          <w:numId w:val="4"/>
+        </w:numPr>
+        <w:spacing w:after="0" w:line="240" w:lineRule="auto"/>
+        <w:ind w:left="720" w:hanging="360"/>
+        <w:rPr>
+          <w:rFonts w:ascii="Cambria" w:eastAsia="Cambria" w:hAnsi="Cambria" w:cs="Cambria"/>
+          <w:shd w:val="clear" w:color="auto" w:fill="FFFFFF"/>
+        </w:rPr>
+      </w:pPr>
+      <w:r>
+        <w:rPr>
+          <w:rFonts w:ascii="Cambria" w:eastAsia="Cambria" w:hAnsi="Cambria" w:cs="Cambria"/>
+          <w:b/>
+          <w:shd w:val="clear" w:color="auto" w:fill="FFFFFF"/>
+        </w:rPr>
+        <w:t xml:space="preserve">Technologies used: </w:t>
+      </w:r>
+      <w:r>
+        <w:rPr>
+          <w:rFonts w:ascii="Cambria" w:eastAsia="Cambria" w:hAnsi="Cambria" w:cs="Cambria"/>
+          <w:shd w:val="clear" w:color="auto" w:fill="FFFFFF"/>
+        </w:rPr>
+        <w:t>Python, PyQt5, Matplotlib, Biopython, Pandas, etc.</w:t>
+      </w:r>
+    </w:p>
+    <w:p>
+      <w:pPr>
+        <w:spacing w:after="0" w:line="240" w:lineRule="auto"/>
+        <w:rPr>
+          <w:rFonts w:ascii="Cambria" w:eastAsia="Cambria" w:hAnsi="Cambria" w:cs="Cambria"/>
+          <w:shd w:val="clear" w:color="auto" w:fill="FFFFFF"/>
+        </w:rPr>
+      </w:pPr>
+    </w:p>
+    <w:p>
+      <w:pPr>
+        <w:spacing w:after="0" w:line="240" w:lineRule="auto"/>
         <w:rPr>
           <w:rFonts w:ascii="Cambria" w:eastAsia="Cambria" w:hAnsi="Cambria" w:cs="Cambria"/>
         </w:rPr>
@@ -1128,6 +1132,7 @@
     </w:p>
     <w:p>
       <w:pPr>
+        <w:spacing w:after="0" w:line="240" w:lineRule="auto"/>
         <w:rPr>
           <w:rFonts w:ascii="Cambria" w:eastAsia="Cambria" w:hAnsi="Cambria" w:cs="Cambria"/>
         </w:rPr>
@@ -1143,6 +1148,7 @@
     </w:p>
     <w:p>
       <w:pPr>
+        <w:spacing w:after="0" w:line="240" w:lineRule="auto"/>
         <w:rPr>
           <w:rFonts w:ascii="Cambria" w:eastAsia="Cambria" w:hAnsi="Cambria" w:cs="Cambria"/>
           <w:color w:val="222222"/>
@@ -1154,11 +1160,12 @@
           <w:rFonts w:ascii="Cambria" w:eastAsia="Cambria" w:hAnsi="Cambria" w:cs="Cambria"/>
           <w:shd w:val="clear" w:color="auto" w:fill="FFFFFF"/>
         </w:rPr>
-        <w:t>I design logos, flyers, web banners, and more for nonprofit organizations for use in various marketing efforts.</w:t>
-      </w:r>
-    </w:p>
-    <w:p>
-      <w:pPr>
+        <w:t>Designing logos, flyers, web banners, and more for nonprofit organizations for use in various marketing efforts.</w:t>
+      </w:r>
+    </w:p>
+    <w:p>
+      <w:pPr>
+        <w:spacing w:after="0" w:line="240" w:lineRule="auto"/>
         <w:rPr>
           <w:rFonts w:ascii="Cambria" w:eastAsia="Cambria" w:hAnsi="Cambria" w:cs="Cambria"/>
           <w:color w:val="222222"/>
@@ -1168,6 +1175,7 @@
     </w:p>
     <w:p>
       <w:pPr>
+        <w:spacing w:after="0" w:line="240" w:lineRule="auto"/>
         <w:rPr>
           <w:rFonts w:ascii="Cambria" w:eastAsia="Cambria" w:hAnsi="Cambria" w:cs="Cambria"/>
         </w:rPr>
@@ -1212,6 +1220,7 @@
     </w:p>
     <w:p>
       <w:pPr>
+        <w:spacing w:after="0" w:line="240" w:lineRule="auto"/>
         <w:rPr>
           <w:rFonts w:ascii="Cambria" w:eastAsia="Cambria" w:hAnsi="Cambria" w:cs="Cambria"/>
           <w:color w:val="222222"/>
@@ -1229,6 +1238,7 @@
     </w:p>
     <w:p>
       <w:pPr>
+        <w:spacing w:after="0" w:line="240" w:lineRule="auto"/>
         <w:rPr>
           <w:rFonts w:ascii="Cambria" w:eastAsia="Cambria" w:hAnsi="Cambria" w:cs="Cambria"/>
         </w:rPr>
@@ -1239,14 +1249,14 @@
           <w:color w:val="222222"/>
           <w:shd w:val="clear" w:color="auto" w:fill="FFFFFF"/>
         </w:rPr>
-        <w:t xml:space="preserve">I </w:t>
-      </w:r>
-      <w:r>
-        <w:rPr>
-          <w:rFonts w:ascii="Cambria" w:eastAsia="Cambria" w:hAnsi="Cambria" w:cs="Cambria"/>
-          <w:shd w:val="clear" w:color="auto" w:fill="FFFFFF"/>
-        </w:rPr>
-        <w:t xml:space="preserve">ordered products, </w:t>
+        <w:t>O</w:t>
+      </w:r>
+      <w:r>
+        <w:rPr>
+          <w:rFonts w:ascii="Cambria" w:eastAsia="Cambria" w:hAnsi="Cambria" w:cs="Cambria"/>
+          <w:shd w:val="clear" w:color="auto" w:fill="FFFFFF"/>
+        </w:rPr>
+        <w:t xml:space="preserve">rdered products, </w:t>
       </w:r>
       <w:r>
         <w:rPr>
@@ -1259,31 +1269,26 @@
           <w:rFonts w:ascii="Cambria" w:eastAsia="Cambria" w:hAnsi="Cambria" w:cs="Cambria"/>
           <w:shd w:val="clear" w:color="auto" w:fill="FFFFFF"/>
         </w:rPr>
-        <w:t>invento</w:t>
-      </w:r>
-      <w:r>
-        <w:rPr>
-          <w:rFonts w:ascii="Cambria" w:eastAsia="Cambria" w:hAnsi="Cambria" w:cs="Cambria"/>
-          <w:shd w:val="clear" w:color="auto" w:fill="FFFFFF"/>
-        </w:rPr>
-        <w:t>ry counts, extensively organized inventories, input invoices, scheduled employees (Kronos), and worked closely with the marketing team to deliver exceptional merchandising visuals and signage</w:t>
-      </w:r>
-      <w:r>
-        <w:rPr>
-          <w:rFonts w:ascii="Cambria" w:eastAsia="Cambria" w:hAnsi="Cambria" w:cs="Cambria"/>
-        </w:rPr>
-        <w:t>. I was ServSafe Manager certified.</w:t>
-      </w:r>
-    </w:p>
-    <w:p>
-      <w:pPr>
-        <w:rPr>
-          <w:rFonts w:ascii="Cambria" w:eastAsia="Cambria" w:hAnsi="Cambria" w:cs="Cambria"/>
-        </w:rPr>
-      </w:pPr>
-    </w:p>
-    <w:p>
-      <w:pPr>
+        <w:t>inventory counts, extensively organized inventories, input invoices, scheduled employees (Kronos), and worked closely with the marketing team to deliver exceptional merchandising visuals and signage</w:t>
+      </w:r>
+      <w:r>
+        <w:rPr>
+          <w:rFonts w:ascii="Cambria" w:eastAsia="Cambria" w:hAnsi="Cambria" w:cs="Cambria"/>
+        </w:rPr>
+        <w:t>. ServSafe Manager certified.</w:t>
+      </w:r>
+    </w:p>
+    <w:p>
+      <w:pPr>
+        <w:spacing w:after="0" w:line="240" w:lineRule="auto"/>
+        <w:rPr>
+          <w:rFonts w:ascii="Cambria" w:eastAsia="Cambria" w:hAnsi="Cambria" w:cs="Cambria"/>
+        </w:rPr>
+      </w:pPr>
+    </w:p>
+    <w:p>
+      <w:pPr>
+        <w:spacing w:after="0" w:line="240" w:lineRule="auto"/>
         <w:rPr>
           <w:rFonts w:ascii="Cambria" w:eastAsia="Cambria" w:hAnsi="Cambria" w:cs="Cambria"/>
         </w:rPr>
@@ -1301,14 +1306,7 @@
           <w:rFonts w:ascii="Cambria" w:eastAsia="Cambria" w:hAnsi="Cambria" w:cs="Cambria"/>
           <w:color w:val="000000"/>
         </w:rPr>
-        <w:t>Graham, N</w:t>
-      </w:r>
-      <w:r>
-        <w:rPr>
-          <w:rFonts w:ascii="Cambria" w:eastAsia="Cambria" w:hAnsi="Cambria" w:cs="Cambria"/>
-          <w:color w:val="000000"/>
-        </w:rPr>
-        <w:t>C</w:t>
+        <w:t>Graham, NC</w:t>
       </w:r>
       <w:r>
         <w:rPr>
@@ -1349,6 +1347,7 @@
     </w:p>
     <w:p>
       <w:pPr>
+        <w:spacing w:after="0" w:line="240" w:lineRule="auto"/>
         <w:rPr>
           <w:rFonts w:ascii="Cambria" w:eastAsia="Cambria" w:hAnsi="Cambria" w:cs="Cambria"/>
         </w:rPr>
@@ -1364,15 +1363,16 @@
     </w:p>
     <w:p>
       <w:pPr>
-        <w:rPr>
-          <w:rFonts w:ascii="Cambria" w:eastAsia="Cambria" w:hAnsi="Cambria" w:cs="Cambria"/>
-        </w:rPr>
-      </w:pPr>
-      <w:r>
-        <w:rPr>
-          <w:rFonts w:ascii="Cambria" w:eastAsia="Cambria" w:hAnsi="Cambria" w:cs="Cambria"/>
-        </w:rPr>
-        <w:t xml:space="preserve">I created numerous </w:t>
+        <w:spacing w:after="0" w:line="240" w:lineRule="auto"/>
+        <w:rPr>
+          <w:rFonts w:ascii="Cambria" w:eastAsia="Cambria" w:hAnsi="Cambria" w:cs="Cambria"/>
+        </w:rPr>
+      </w:pPr>
+      <w:r>
+        <w:rPr>
+          <w:rFonts w:ascii="Cambria" w:eastAsia="Cambria" w:hAnsi="Cambria" w:cs="Cambria"/>
+        </w:rPr>
+        <w:t xml:space="preserve">Created numerous </w:t>
       </w:r>
       <w:r>
         <w:rPr>
@@ -1392,24 +1392,12 @@
           <w:rFonts w:ascii="Cambria" w:eastAsia="Cambria" w:hAnsi="Cambria" w:cs="Cambria"/>
           <w:shd w:val="clear" w:color="auto" w:fill="FFFFFF"/>
         </w:rPr>
-        <w:t>page layouts for gazettes; I</w:t>
-      </w:r>
-      <w:r>
-        <w:rPr>
-          <w:rFonts w:ascii="Cambria" w:eastAsia="Cambria" w:hAnsi="Cambria" w:cs="Cambria"/>
-        </w:rPr>
-        <w:t xml:space="preserve"> w</w:t>
-      </w:r>
-      <w:r>
-        <w:rPr>
-          <w:rFonts w:ascii="Cambria" w:eastAsia="Cambria" w:hAnsi="Cambria" w:cs="Cambria"/>
-          <w:shd w:val="clear" w:color="auto" w:fill="FFFFFF"/>
-        </w:rPr>
-        <w:t>orked closely with the publisher on a regular basis to ensure quality of vision.</w:t>
-      </w:r>
-    </w:p>
-    <w:p>
-      <w:pPr>
+        <w:t>page layouts for gazettes; worked closely with the publisher on a regular basis to ensure quality of vision.</w:t>
+      </w:r>
+    </w:p>
+    <w:p>
+      <w:pPr>
+        <w:spacing w:after="0" w:line="240" w:lineRule="auto"/>
         <w:rPr>
           <w:rFonts w:ascii="Cambria" w:eastAsia="Cambria" w:hAnsi="Cambria" w:cs="Cambria"/>
           <w:color w:val="222222"/>
@@ -1418,6 +1406,127 @@
     </w:p>
     <w:p>
       <w:pPr>
+        <w:spacing w:after="80" w:line="240" w:lineRule="auto"/>
+        <w:jc w:val="center"/>
+        <w:rPr>
+          <w:rFonts w:ascii="Cambria" w:eastAsia="Cambria" w:hAnsi="Cambria" w:cs="Cambria"/>
+          <w:sz w:val="24"/>
+        </w:rPr>
+      </w:pPr>
+      <w:r>
+        <w:rPr>
+          <w:rFonts w:ascii="Cambria" w:eastAsia="Cambria" w:hAnsi="Cambria" w:cs="Cambria"/>
+          <w:b/>
+          <w:sz w:val="28"/>
+        </w:rPr>
+        <w:t>Education</w:t>
+      </w:r>
+    </w:p>
+    <w:p>
+      <w:pPr>
+        <w:spacing w:after="0" w:line="240" w:lineRule="auto"/>
+        <w:rPr>
+          <w:rFonts w:ascii="Cambria" w:eastAsia="Cambria" w:hAnsi="Cambria" w:cs="Cambria"/>
+        </w:rPr>
+      </w:pPr>
+      <w:r>
+        <w:rPr>
+          <w:rFonts w:ascii="Cambria" w:eastAsia="Cambria" w:hAnsi="Cambria" w:cs="Cambria"/>
+          <w:b/>
+        </w:rPr>
+        <w:t>University of North Carolina at Chapel Hill</w:t>
+      </w:r>
+      <w:r>
+        <w:rPr>
+          <w:rFonts w:ascii="Cambria" w:eastAsia="Cambria" w:hAnsi="Cambria" w:cs="Cambria"/>
+        </w:rPr>
+        <w:t>, Chapel Hill, NC</w:t>
+      </w:r>
+      <w:r>
+        <w:rPr>
+          <w:rFonts w:ascii="Cambria" w:eastAsia="Cambria" w:hAnsi="Cambria" w:cs="Cambria"/>
+          <w:b/>
+        </w:rPr>
+        <w:t> </w:t>
+      </w:r>
+    </w:p>
+    <w:p>
+      <w:pPr>
+        <w:spacing w:after="0" w:line="240" w:lineRule="auto"/>
+        <w:rPr>
+          <w:rFonts w:ascii="Cambria" w:eastAsia="Cambria" w:hAnsi="Cambria" w:cs="Cambria"/>
+        </w:rPr>
+      </w:pPr>
+      <w:r>
+        <w:rPr>
+          <w:rFonts w:ascii="Cambria" w:eastAsia="Cambria" w:hAnsi="Cambria" w:cs="Cambria"/>
+          <w:b/>
+        </w:rPr>
+        <w:t>Full Stack Web Development | Coding Certificate | 2019 | Grade: A</w:t>
+      </w:r>
+    </w:p>
+    <w:p>
+      <w:pPr>
+        <w:spacing w:after="0" w:line="240" w:lineRule="auto"/>
+        <w:rPr>
+          <w:rFonts w:ascii="Cambria" w:eastAsia="Cambria" w:hAnsi="Cambria" w:cs="Cambria"/>
+        </w:rPr>
+      </w:pPr>
+      <w:r>
+        <w:rPr>
+          <w:rFonts w:ascii="Cambria" w:eastAsia="Cambria" w:hAnsi="Cambria" w:cs="Cambria"/>
+        </w:rPr>
+        <w:t>A 24-week intensive boot camp program focused on gaining technical programming and market-driven skills in HTML5, CSS3, JavaScript, jQuery, Bootstrap, Express.js, React.js, Node.js, Database Theory, MongoDB, MySQL, and more</w:t>
+      </w:r>
+    </w:p>
+    <w:p>
+      <w:pPr>
+        <w:spacing w:after="0" w:line="240" w:lineRule="auto"/>
+        <w:rPr>
+          <w:rFonts w:ascii="Cambria" w:eastAsia="Cambria" w:hAnsi="Cambria" w:cs="Cambria"/>
+        </w:rPr>
+      </w:pPr>
+    </w:p>
+    <w:p>
+      <w:pPr>
+        <w:spacing w:after="0" w:line="240" w:lineRule="auto"/>
+        <w:rPr>
+          <w:rFonts w:ascii="Cambria" w:eastAsia="Cambria" w:hAnsi="Cambria" w:cs="Cambria"/>
+        </w:rPr>
+      </w:pPr>
+      <w:r>
+        <w:rPr>
+          <w:rFonts w:ascii="Cambria" w:eastAsia="Cambria" w:hAnsi="Cambria" w:cs="Cambria"/>
+          <w:b/>
+        </w:rPr>
+        <w:t>University of North Carolina at Greensboro</w:t>
+      </w:r>
+      <w:r>
+        <w:rPr>
+          <w:rFonts w:ascii="Cambria" w:eastAsia="Cambria" w:hAnsi="Cambria" w:cs="Cambria"/>
+        </w:rPr>
+        <w:t>, Greensboro, NC</w:t>
+      </w:r>
+    </w:p>
+    <w:p>
+      <w:pPr>
+        <w:spacing w:after="0" w:line="240" w:lineRule="auto"/>
+        <w:rPr>
+          <w:rFonts w:ascii="Cambria" w:eastAsia="Cambria" w:hAnsi="Cambria" w:cs="Cambria"/>
+          <w:b/>
+        </w:rPr>
+      </w:pPr>
+      <w:r>
+        <w:rPr>
+          <w:rFonts w:ascii="Cambria" w:eastAsia="Cambria" w:hAnsi="Cambria" w:cs="Cambria"/>
+          <w:b/>
+        </w:rPr>
+        <w:t xml:space="preserve">Bachelors of Fine Arts | Design </w:t>
+      </w:r>
+    </w:p>
+    <w:p>
+      <w:pPr>
+        <w:spacing w:after="0" w:line="240" w:lineRule="auto"/>
         <w:rPr>
           <w:rFonts w:ascii="Cambria" w:eastAsia="Cambria" w:hAnsi="Cambria" w:cs="Cambria"/>
           <w:color w:val="222222"/>
@@ -1437,9 +1546,9 @@
 <file path=word/numbering.xml><?xml version="1.0" encoding="utf-8"?>
 <w:numbering xmlns:wpc="http://schemas.microsoft.com/office/word/2010/wordprocessingCanvas" xmlns:cx="http://schemas.microsoft.com/office/drawing/2014/chartex" xmlns:cx1="http://schemas.microsoft.com/office/drawing/2015/9/8/chartex" xmlns:cx2="http://schemas.microsoft.com/office/drawing/2015/10/21/chartex" xmlns:cx3="http://schemas.microsoft.com/office/drawing/2016/5/9/chartex" xmlns:cx4="http://schemas.microsoft.com/office/drawing/2016/5/10/chartex" xmlns:cx5="http://schemas.microsoft.com/office/drawing/2016/5/11/chartex" xmlns:cx6="http://schemas.microsoft.com/office/drawing/2016/5/12/chartex" xmlns:cx7="http://schemas.microsoft.com/office/drawing/2016/5/13/chartex" xmlns:cx8="http://schemas.microsoft.com/office/drawing/2016/5/14/chartex" xmlns:mc="http://schemas.openxmlformats.org/markup-compatibility/2006" xmlns:aink="http://schemas.microsoft.com/office/drawing/2016/ink" xmlns:am3d="http://schemas.microsoft.com/office/drawing/2017/model3d" xmlns:o="urn:schemas-microsoft-com:office:office" xmlns:r="http://schemas.openxmlformats.org/officeDocument/2006/relationships" xmlns:m="http://schemas.openxmlformats.org/officeDocument/2006/math" xmlns:v="urn:schemas-microsoft-com:vml" xmlns:wp14="http://schemas.microsoft.com/office/word/2010/wordprocessingDrawing" xmlns:wp="http://schemas.openxmlformats.org/drawingml/2006/wordprocessingDrawing" xmlns:w10="urn:schemas-microsoft-com:office:word" xmlns:w="http://schemas.openxmlformats.org/wordprocessingml/2006/main" xmlns:w14="http://schemas.microsoft.com/office/word/2010/wordml" xmlns:w15="http://schemas.microsoft.com/office/word/2012/wordml" xmlns:w16cid="http://schemas.microsoft.com/office/word/2016/wordml/cid" xmlns:w16se="http://schemas.microsoft.com/office/word/2015/wordml/symex" xmlns:wpg="http://schemas.microsoft.com/office/word/2010/wordprocessingGroup" xmlns:wpi="http://schemas.microsoft.com/office/word/2010/wordprocessingInk" xmlns:wne="http://schemas.microsoft.com/office/word/2006/wordml" xmlns:wps="http://schemas.microsoft.com/office/word/2010/wordprocessingShape" mc:Ignorable="w14 w15 w16se w16cid wp14">
   <w:abstractNum w:abstractNumId="0" w15:restartNumberingAfterBreak="0">
-    <w:nsid w:val="43567755"/>
+    <w:nsid w:val="0E8C4575"/>
     <w:multiLevelType w:val="multilevel"/>
-    <w:tmpl w:val="9C004C1E"/>
+    <w:tmpl w:val="BF6AB7FA"/>
     <w:lvl w:ilvl="0">
       <w:start w:val="1"/>
       <w:numFmt w:val="bullet"/>
@@ -1488,9 +1597,9 @@
     </w:lvl>
   </w:abstractNum>
   <w:abstractNum w:abstractNumId="1" w15:restartNumberingAfterBreak="0">
-    <w:nsid w:val="52C22F58"/>
+    <w:nsid w:val="238A1623"/>
     <w:multiLevelType w:val="multilevel"/>
-    <w:tmpl w:val="DB6EAD32"/>
+    <w:tmpl w:val="F0D8151E"/>
     <w:lvl w:ilvl="0">
       <w:start w:val="1"/>
       <w:numFmt w:val="bullet"/>
@@ -1539,9 +1648,60 @@
     </w:lvl>
   </w:abstractNum>
   <w:abstractNum w:abstractNumId="2" w15:restartNumberingAfterBreak="0">
-    <w:nsid w:val="6D397386"/>
+    <w:nsid w:val="2F07677A"/>
     <w:multiLevelType w:val="multilevel"/>
-    <w:tmpl w:val="6A968D08"/>
+    <w:tmpl w:val="03B8052A"/>
+    <w:lvl w:ilvl="0">
+      <w:start w:val="1"/>
+      <w:numFmt w:val="bullet"/>
+      <w:lvlText w:val="•"/>
+      <w:lvlJc w:val="left"/>
+    </w:lvl>
+    <w:lvl w:ilvl="1">
+      <w:numFmt w:val="decimal"/>
+      <w:lvlText w:val=""/>
+      <w:lvlJc w:val="left"/>
+    </w:lvl>
+    <w:lvl w:ilvl="2">
+      <w:numFmt w:val="decimal"/>
+      <w:lvlText w:val=""/>
+      <w:lvlJc w:val="left"/>
+    </w:lvl>
+    <w:lvl w:ilvl="3">
+      <w:numFmt w:val="decimal"/>
+      <w:lvlText w:val=""/>
+      <w:lvlJc w:val="left"/>
+    </w:lvl>
+    <w:lvl w:ilvl="4">
+      <w:numFmt w:val="decimal"/>
+      <w:lvlText w:val=""/>
+      <w:lvlJc w:val="left"/>
+    </w:lvl>
+    <w:lvl w:ilvl="5">
+      <w:numFmt w:val="decimal"/>
+      <w:lvlText w:val=""/>
+      <w:lvlJc w:val="left"/>
+    </w:lvl>
+    <w:lvl w:ilvl="6">
+      <w:numFmt w:val="decimal"/>
+      <w:lvlText w:val=""/>
+      <w:lvlJc w:val="left"/>
+    </w:lvl>
+    <w:lvl w:ilvl="7">
+      <w:numFmt w:val="decimal"/>
+      <w:lvlText w:val=""/>
+      <w:lvlJc w:val="left"/>
+    </w:lvl>
+    <w:lvl w:ilvl="8">
+      <w:numFmt w:val="decimal"/>
+      <w:lvlText w:val=""/>
+      <w:lvlJc w:val="left"/>
+    </w:lvl>
+  </w:abstractNum>
+  <w:abstractNum w:abstractNumId="3" w15:restartNumberingAfterBreak="0">
+    <w:nsid w:val="4AFC7068"/>
+    <w:multiLevelType w:val="multilevel"/>
+    <w:tmpl w:val="156C4B26"/>
     <w:lvl w:ilvl="0">
       <w:start w:val="1"/>
       <w:numFmt w:val="bullet"/>
@@ -1596,6 +1756,9 @@
     <w:abstractNumId w:val="1"/>
   </w:num>
   <w:num w:numId="3">
+    <w:abstractNumId w:val="3"/>
+  </w:num>
+  <w:num w:numId="4">
     <w:abstractNumId w:val="0"/>
   </w:num>
 </w:numbering>
@@ -1612,7 +1775,11 @@
         <w:lang w:val="en-US" w:eastAsia="en-US" w:bidi="ar-SA"/>
       </w:rPr>
     </w:rPrDefault>
-    <w:pPrDefault/>
+    <w:pPrDefault>
+      <w:pPr>
+        <w:spacing w:after="160" w:line="259" w:lineRule="auto"/>
+      </w:pPr>
+    </w:pPrDefault>
   </w:docDefaults>
   <w:latentStyles w:defLockedState="0" w:defUIPriority="99" w:defSemiHidden="0" w:defUnhideWhenUsed="0" w:defQFormat="0" w:count="376">
     <w:lsdException w:name="Normal" w:uiPriority="0" w:qFormat="1"/>
@@ -2023,6 +2190,29 @@
     <w:semiHidden/>
     <w:unhideWhenUsed/>
   </w:style>
+  <w:style w:type="character" w:styleId="Hyperlink">
+    <w:name w:val="Hyperlink"/>
+    <w:basedOn w:val="DefaultParagraphFont"/>
+    <w:uiPriority w:val="99"/>
+    <w:unhideWhenUsed/>
+    <w:rsid w:val="00ED4107"/>
+    <w:rPr>
+      <w:color w:val="0563C1" w:themeColor="hyperlink"/>
+      <w:u w:val="single"/>
+    </w:rPr>
+  </w:style>
+  <w:style w:type="character" w:styleId="UnresolvedMention">
+    <w:name w:val="Unresolved Mention"/>
+    <w:basedOn w:val="DefaultParagraphFont"/>
+    <w:uiPriority w:val="99"/>
+    <w:semiHidden/>
+    <w:unhideWhenUsed/>
+    <w:rsid w:val="00ED4107"/>
+    <w:rPr>
+      <w:color w:val="605E5C"/>
+      <w:shd w:val="clear" w:color="auto" w:fill="E1DFDD"/>
+    </w:rPr>
+  </w:style>
 </w:styles>
 </file>
 

</xml_diff>